<commit_message>
More Exploratory Analysis and Tableau Tomfoolery
</commit_message>
<xml_diff>
--- a/Key Takeaways.docx
+++ b/Key Takeaways.docx
@@ -479,10 +479,12 @@
         </w:rPr>
         <w:t xml:space="preserve"> hours</w:t>
       </w:r>
+    </w:p>
+    <w:p/>
+    <w:p>
       <w:bookmarkStart w:id="0" w:name="_GoBack"/>
       <w:bookmarkEnd w:id="0"/>
     </w:p>
-    <w:p/>
     <w:sectPr>
       <w:pgSz w:w="12240" w:h="15840"/>
       <w:pgMar w:top="1440" w:right="1440" w:bottom="1440" w:left="1440" w:header="708" w:footer="708" w:gutter="0"/>

</xml_diff>